<commit_message>
Add generated metrics data and update configuration
- Add performance_metrics.csv and tabela.csv with calculated metrics
- Update config.m, main.m, and controller parameters
- Update paper document with latest results

Co-Authored-By: Claude Sonnet 4.5 <noreply@anthropic.com>
</commit_message>
<xml_diff>
--- a/latex_sections/Papier Q-learning with dead time v2.docx
+++ b/latex_sections/Papier Q-learning with dead time v2.docx
@@ -10,17 +10,27 @@
           <w:szCs w:val="24"/>
         </w:rPr>
       </w:pPr>
-      <w:hyperlink r:id="rId6" w:history="1">
-        <w:r>
-          <w:rPr>
-            <w:rStyle w:val="Hipercze"/>
-            <w:rFonts w:ascii="Arial" w:hAnsi="Arial" w:cs="Arial"/>
-            <w:sz w:val="24"/>
-            <w:szCs w:val="24"/>
-          </w:rPr>
-          <w:t>https://www.astrj.com/</w:t>
-        </w:r>
-      </w:hyperlink>
+      <w:r>
+        <w:fldChar w:fldCharType="begin"/>
+      </w:r>
+      <w:r>
+        <w:instrText>HYPERLINK "https://www.astrj.com/"</w:instrText>
+      </w:r>
+      <w:r>
+        <w:fldChar w:fldCharType="separate"/>
+      </w:r>
+      <w:r>
+        <w:rPr>
+          <w:rStyle w:val="Hipercze"/>
+          <w:rFonts w:ascii="Arial" w:hAnsi="Arial" w:cs="Arial"/>
+          <w:sz w:val="24"/>
+          <w:szCs w:val="24"/>
+        </w:rPr>
+        <w:t>https://www.astrj.com/</w:t>
+      </w:r>
+      <w:r>
+        <w:fldChar w:fldCharType="end"/>
+      </w:r>
       <w:r>
         <w:rPr>
           <w:rFonts w:ascii="Arial" w:hAnsi="Arial" w:cs="Arial"/>
@@ -39,14 +49,25 @@
           <w:lang w:val="en-US"/>
         </w:rPr>
       </w:pPr>
-      <w:r>
-        <w:rPr>
-          <w:rFonts w:ascii="Arial" w:hAnsi="Arial" w:cs="Arial"/>
-          <w:sz w:val="24"/>
-          <w:szCs w:val="24"/>
-          <w:lang w:val="en-US"/>
-        </w:rPr>
-        <w:t>Zalecenia:</w:t>
+      <w:proofErr w:type="spellStart"/>
+      <w:r>
+        <w:rPr>
+          <w:rFonts w:ascii="Arial" w:hAnsi="Arial" w:cs="Arial"/>
+          <w:sz w:val="24"/>
+          <w:szCs w:val="24"/>
+          <w:lang w:val="en-US"/>
+        </w:rPr>
+        <w:t>Zalecenia</w:t>
+      </w:r>
+      <w:proofErr w:type="spellEnd"/>
+      <w:r>
+        <w:rPr>
+          <w:rFonts w:ascii="Arial" w:hAnsi="Arial" w:cs="Arial"/>
+          <w:sz w:val="24"/>
+          <w:szCs w:val="24"/>
+          <w:lang w:val="en-US"/>
+        </w:rPr>
+        <w:t>:</w:t>
       </w:r>
     </w:p>
     <w:p>
@@ -330,7 +351,27 @@
           <w:szCs w:val="24"/>
           <w:lang w:val="en-US"/>
         </w:rPr>
-        <w:t>Q-learning is a model-free reinforcement learning algorithm that learns optimal control policy which bring</w:t>
+        <w:t xml:space="preserve">Q-learning is a model-free reinforcement learning algorithm that </w:t>
+      </w:r>
+      <w:proofErr w:type="gramStart"/>
+      <w:r>
+        <w:rPr>
+          <w:rFonts w:ascii="Arial" w:hAnsi="Arial" w:cs="Arial"/>
+          <w:sz w:val="24"/>
+          <w:szCs w:val="24"/>
+          <w:lang w:val="en-US"/>
+        </w:rPr>
+        <w:t>learns</w:t>
+      </w:r>
+      <w:proofErr w:type="gramEnd"/>
+      <w:r>
+        <w:rPr>
+          <w:rFonts w:ascii="Arial" w:hAnsi="Arial" w:cs="Arial"/>
+          <w:sz w:val="24"/>
+          <w:szCs w:val="24"/>
+          <w:lang w:val="en-US"/>
+        </w:rPr>
+        <w:t xml:space="preserve"> optimal control policy which bring</w:t>
       </w:r>
       <w:r>
         <w:rPr>
@@ -438,7 +479,27 @@
           <w:szCs w:val="24"/>
           <w:lang w:val="en-US"/>
         </w:rPr>
-        <w:t>current state s, select</w:t>
+        <w:t xml:space="preserve">current </w:t>
+      </w:r>
+      <w:proofErr w:type="spellStart"/>
+      <w:r>
+        <w:rPr>
+          <w:rFonts w:ascii="Arial" w:hAnsi="Arial" w:cs="Arial"/>
+          <w:sz w:val="24"/>
+          <w:szCs w:val="24"/>
+          <w:lang w:val="en-US"/>
+        </w:rPr>
+        <w:t>state s</w:t>
+      </w:r>
+      <w:proofErr w:type="spellEnd"/>
+      <w:r>
+        <w:rPr>
+          <w:rFonts w:ascii="Arial" w:hAnsi="Arial" w:cs="Arial"/>
+          <w:sz w:val="24"/>
+          <w:szCs w:val="24"/>
+          <w:lang w:val="en-US"/>
+        </w:rPr>
+        <w:t>, select</w:t>
       </w:r>
       <w:r>
         <w:rPr>
@@ -1590,7 +1651,17 @@
           <w:szCs w:val="24"/>
           <w:lang w:val="en-US"/>
         </w:rPr>
-        <w:t>during exploration phase and is applied in the current state. The term Q(s</w:t>
+        <w:t>during exploration phase and is applied in the current state. The term Q(</w:t>
+      </w:r>
+      <w:proofErr w:type="spellStart"/>
+      <w:r>
+        <w:rPr>
+          <w:rFonts w:ascii="Arial" w:hAnsi="Arial" w:cs="Arial"/>
+          <w:sz w:val="24"/>
+          <w:szCs w:val="24"/>
+          <w:lang w:val="en-US"/>
+        </w:rPr>
+        <w:t>s</w:t>
       </w:r>
       <w:r>
         <w:rPr>
@@ -1602,6 +1673,7 @@
         </w:rPr>
         <w:t>t</w:t>
       </w:r>
+      <w:proofErr w:type="spellEnd"/>
       <w:r>
         <w:rPr>
           <w:rFonts w:ascii="Arial" w:hAnsi="Arial" w:cs="Arial"/>
@@ -1664,7 +1736,27 @@
           <w:szCs w:val="24"/>
           <w:lang w:val="en-US"/>
         </w:rPr>
-        <w:t xml:space="preserve"> weights for applying an action a when system is in state s. </w:t>
+        <w:t xml:space="preserve"> weights for applying an action a when system is in </w:t>
+      </w:r>
+      <w:proofErr w:type="spellStart"/>
+      <w:r>
+        <w:rPr>
+          <w:rFonts w:ascii="Arial" w:hAnsi="Arial" w:cs="Arial"/>
+          <w:sz w:val="24"/>
+          <w:szCs w:val="24"/>
+          <w:lang w:val="en-US"/>
+        </w:rPr>
+        <w:t>state s</w:t>
+      </w:r>
+      <w:proofErr w:type="spellEnd"/>
+      <w:r>
+        <w:rPr>
+          <w:rFonts w:ascii="Arial" w:hAnsi="Arial" w:cs="Arial"/>
+          <w:sz w:val="24"/>
+          <w:szCs w:val="24"/>
+          <w:lang w:val="en-US"/>
+        </w:rPr>
+        <w:t xml:space="preserve">. </w:t>
       </w:r>
       <w:r>
         <w:rPr>
@@ -1718,7 +1810,17 @@
           <w:szCs w:val="24"/>
           <w:lang w:val="en-US"/>
         </w:rPr>
-        <w:t xml:space="preserve"> Q</w:t>
+        <w:t xml:space="preserve"> </w:t>
+      </w:r>
+      <w:proofErr w:type="spellStart"/>
+      <w:r>
+        <w:rPr>
+          <w:rFonts w:ascii="Arial" w:hAnsi="Arial" w:cs="Arial"/>
+          <w:sz w:val="24"/>
+          <w:szCs w:val="24"/>
+          <w:lang w:val="en-US"/>
+        </w:rPr>
+        <w:t>Q</w:t>
       </w:r>
       <w:r>
         <w:rPr>
@@ -1730,14 +1832,25 @@
         </w:rPr>
         <w:t>p</w:t>
       </w:r>
-      <w:r>
-        <w:rPr>
-          <w:rFonts w:ascii="Arial" w:hAnsi="Arial" w:cs="Arial"/>
-          <w:sz w:val="24"/>
-          <w:szCs w:val="24"/>
-          <w:lang w:val="en-US"/>
-        </w:rPr>
-        <w:t>(s</w:t>
+      <w:proofErr w:type="spellEnd"/>
+      <w:r>
+        <w:rPr>
+          <w:rFonts w:ascii="Arial" w:hAnsi="Arial" w:cs="Arial"/>
+          <w:sz w:val="24"/>
+          <w:szCs w:val="24"/>
+          <w:lang w:val="en-US"/>
+        </w:rPr>
+        <w:t>(</w:t>
+      </w:r>
+      <w:proofErr w:type="spellStart"/>
+      <w:r>
+        <w:rPr>
+          <w:rFonts w:ascii="Arial" w:hAnsi="Arial" w:cs="Arial"/>
+          <w:sz w:val="24"/>
+          <w:szCs w:val="24"/>
+          <w:lang w:val="en-US"/>
+        </w:rPr>
+        <w:t>s</w:t>
       </w:r>
       <w:r>
         <w:rPr>
@@ -1749,6 +1862,7 @@
         </w:rPr>
         <w:t>t</w:t>
       </w:r>
+      <w:proofErr w:type="spellEnd"/>
       <w:r>
         <w:rPr>
           <w:rFonts w:ascii="Arial" w:hAnsi="Arial" w:cs="Arial"/>
@@ -1868,7 +1982,17 @@
           <w:szCs w:val="24"/>
           <w:lang w:val="en-US"/>
         </w:rPr>
-        <w:t>state s</w:t>
+        <w:t xml:space="preserve">state </w:t>
+      </w:r>
+      <w:proofErr w:type="spellStart"/>
+      <w:r>
+        <w:rPr>
+          <w:rFonts w:ascii="Arial" w:hAnsi="Arial" w:cs="Arial"/>
+          <w:sz w:val="24"/>
+          <w:szCs w:val="24"/>
+          <w:lang w:val="en-US"/>
+        </w:rPr>
+        <w:t>s</w:t>
       </w:r>
       <w:r>
         <w:rPr>
@@ -1880,6 +2004,7 @@
         </w:rPr>
         <w:t>t</w:t>
       </w:r>
+      <w:proofErr w:type="spellEnd"/>
       <w:r>
         <w:rPr>
           <w:rFonts w:ascii="Arial" w:hAnsi="Arial" w:cs="Arial"/>
@@ -1905,7 +2030,17 @@
           <w:szCs w:val="24"/>
           <w:lang w:val="en-US"/>
         </w:rPr>
-        <w:t xml:space="preserve"> [0, 1] denotes the discount factor. The operator max</w:t>
+        <w:t xml:space="preserve"> [0, 1] denotes the discount factor. The operator </w:t>
+      </w:r>
+      <w:proofErr w:type="spellStart"/>
+      <w:r>
+        <w:rPr>
+          <w:rFonts w:ascii="Arial" w:hAnsi="Arial" w:cs="Arial"/>
+          <w:sz w:val="24"/>
+          <w:szCs w:val="24"/>
+          <w:lang w:val="en-US"/>
+        </w:rPr>
+        <w:t>max</w:t>
       </w:r>
       <w:r>
         <w:rPr>
@@ -1917,14 +2052,35 @@
         </w:rPr>
         <w:t>a</w:t>
       </w:r>
-      <w:r>
-        <w:rPr>
-          <w:rFonts w:ascii="Arial" w:hAnsi="Arial" w:cs="Arial"/>
-          <w:sz w:val="24"/>
-          <w:szCs w:val="24"/>
-          <w:lang w:val="en-US"/>
-        </w:rPr>
-        <w:t xml:space="preserve"> selects the action that yields the maximum expected reward at the next time step. For further details on Q-learning algorithm, </w:t>
+      <w:proofErr w:type="spellEnd"/>
+      <w:r>
+        <w:rPr>
+          <w:rFonts w:ascii="Arial" w:hAnsi="Arial" w:cs="Arial"/>
+          <w:sz w:val="24"/>
+          <w:szCs w:val="24"/>
+          <w:lang w:val="en-US"/>
+        </w:rPr>
+        <w:t xml:space="preserve"> selects the action that yields the maximum expected reward at the </w:t>
+      </w:r>
+      <w:proofErr w:type="gramStart"/>
+      <w:r>
+        <w:rPr>
+          <w:rFonts w:ascii="Arial" w:hAnsi="Arial" w:cs="Arial"/>
+          <w:sz w:val="24"/>
+          <w:szCs w:val="24"/>
+          <w:lang w:val="en-US"/>
+        </w:rPr>
+        <w:t>next time</w:t>
+      </w:r>
+      <w:proofErr w:type="gramEnd"/>
+      <w:r>
+        <w:rPr>
+          <w:rFonts w:ascii="Arial" w:hAnsi="Arial" w:cs="Arial"/>
+          <w:sz w:val="24"/>
+          <w:szCs w:val="24"/>
+          <w:lang w:val="en-US"/>
+        </w:rPr>
+        <w:t xml:space="preserve"> step. For further details on Q-learning algorithm, </w:t>
       </w:r>
       <w:r>
         <w:rPr>
@@ -2297,14 +2453,25 @@
         </w:rPr>
         <w:t xml:space="preserve">self-improving Q-learning-based controller capable of </w:t>
       </w:r>
-      <w:r>
-        <w:rPr>
-          <w:rFonts w:ascii="Arial" w:hAnsi="Arial" w:cs="Arial"/>
-          <w:sz w:val="24"/>
-          <w:szCs w:val="24"/>
-          <w:lang w:val="en-US"/>
-        </w:rPr>
-        <w:t xml:space="preserve">immediate </w:t>
+      <w:proofErr w:type="gramStart"/>
+      <w:r>
+        <w:rPr>
+          <w:rFonts w:ascii="Arial" w:hAnsi="Arial" w:cs="Arial"/>
+          <w:sz w:val="24"/>
+          <w:szCs w:val="24"/>
+          <w:lang w:val="en-US"/>
+        </w:rPr>
+        <w:t>immediate</w:t>
+      </w:r>
+      <w:proofErr w:type="gramEnd"/>
+      <w:r>
+        <w:rPr>
+          <w:rFonts w:ascii="Arial" w:hAnsi="Arial" w:cs="Arial"/>
+          <w:sz w:val="24"/>
+          <w:szCs w:val="24"/>
+          <w:lang w:val="en-US"/>
+        </w:rPr>
+        <w:t xml:space="preserve"> </w:t>
       </w:r>
       <w:r>
         <w:rPr>
@@ -2424,7 +2591,7 @@
                     <pic:cNvPicPr/>
                   </pic:nvPicPr>
                   <pic:blipFill>
-                    <a:blip r:embed="rId7" cstate="print"/>
+                    <a:blip r:embed="rId6" cstate="print"/>
                     <a:stretch>
                       <a:fillRect/>
                     </a:stretch>
@@ -2498,7 +2665,25 @@
           <w:sz w:val="20"/>
           <w:szCs w:val="20"/>
         </w:rPr>
-        <w:t xml:space="preserve"> with the existing PI controller. After bumpless switching to the </w:t>
+        <w:t xml:space="preserve"> with the existing PI controller. After </w:t>
+      </w:r>
+      <w:proofErr w:type="spellStart"/>
+      <w:r>
+        <w:rPr>
+          <w:rFonts w:ascii="Times New Roman" w:hAnsi="Times New Roman"/>
+          <w:sz w:val="20"/>
+          <w:szCs w:val="20"/>
+        </w:rPr>
+        <w:t>bumpless</w:t>
+      </w:r>
+      <w:proofErr w:type="spellEnd"/>
+      <w:r>
+        <w:rPr>
+          <w:rFonts w:ascii="Times New Roman" w:hAnsi="Times New Roman"/>
+          <w:sz w:val="20"/>
+          <w:szCs w:val="20"/>
+        </w:rPr>
+        <w:t xml:space="preserve"> switching to the </w:t>
       </w:r>
       <w:r>
         <w:rPr>
@@ -2949,7 +3134,27 @@
           <w:lang w:val="en-US"/>
         </w:rPr>
         <w:lastRenderedPageBreak/>
-        <w:t xml:space="preserve">The concept presented in this work is based on the Q2d approach described in details in </w:t>
+        <w:t xml:space="preserve">The concept presented in this work is based on the Q2d approach described in </w:t>
+      </w:r>
+      <w:proofErr w:type="gramStart"/>
+      <w:r>
+        <w:rPr>
+          <w:rFonts w:ascii="Arial" w:hAnsi="Arial" w:cs="Arial"/>
+          <w:sz w:val="24"/>
+          <w:szCs w:val="24"/>
+          <w:lang w:val="en-US"/>
+        </w:rPr>
+        <w:t>details</w:t>
+      </w:r>
+      <w:proofErr w:type="gramEnd"/>
+      <w:r>
+        <w:rPr>
+          <w:rFonts w:ascii="Arial" w:hAnsi="Arial" w:cs="Arial"/>
+          <w:sz w:val="24"/>
+          <w:szCs w:val="24"/>
+          <w:lang w:val="en-US"/>
+        </w:rPr>
+        <w:t xml:space="preserve"> in </w:t>
       </w:r>
       <w:r>
         <w:rPr>
@@ -3053,8 +3258,9 @@
           <w:szCs w:val="24"/>
           <w:lang w:val="en-US"/>
         </w:rPr>
-        <w:t xml:space="preserve">Q2d approach is dedicated to control the </w:t>
-      </w:r>
+        <w:t xml:space="preserve">Q2d approach is dedicated to control </w:t>
+      </w:r>
+      <w:proofErr w:type="gramStart"/>
       <w:r>
         <w:rPr>
           <w:rFonts w:ascii="Arial" w:eastAsiaTheme="minorEastAsia" w:hAnsi="Arial" w:cs="Arial"/>
@@ -3063,7 +3269,28 @@
           <w:szCs w:val="24"/>
           <w:lang w:val="en-US"/>
         </w:rPr>
-        <w:t xml:space="preserve"> single-input single-output (SISO) dynamic process with control signal U(t), process output Y(t), desired setpoint Y</w:t>
+        <w:t xml:space="preserve">the </w:t>
+      </w:r>
+      <w:r>
+        <w:rPr>
+          <w:rFonts w:ascii="Arial" w:eastAsiaTheme="minorEastAsia" w:hAnsi="Arial" w:cs="Arial"/>
+          <w:color w:val="000000" w:themeColor="text1"/>
+          <w:sz w:val="24"/>
+          <w:szCs w:val="24"/>
+          <w:lang w:val="en-US"/>
+        </w:rPr>
+        <w:t xml:space="preserve"> single</w:t>
+      </w:r>
+      <w:proofErr w:type="gramEnd"/>
+      <w:r>
+        <w:rPr>
+          <w:rFonts w:ascii="Arial" w:eastAsiaTheme="minorEastAsia" w:hAnsi="Arial" w:cs="Arial"/>
+          <w:color w:val="000000" w:themeColor="text1"/>
+          <w:sz w:val="24"/>
+          <w:szCs w:val="24"/>
+          <w:lang w:val="en-US"/>
+        </w:rPr>
+        <w:t>-input single-output (SISO) dynamic process with control signal U(t), process output Y(t), desired setpoint Y</w:t>
       </w:r>
       <w:r>
         <w:rPr>
@@ -3481,7 +3708,18 @@
           <w:szCs w:val="24"/>
           <w:lang w:val="en-US"/>
         </w:rPr>
-        <w:t>here T</w:t>
+        <w:t xml:space="preserve">here </w:t>
+      </w:r>
+      <w:proofErr w:type="spellStart"/>
+      <w:r>
+        <w:rPr>
+          <w:rFonts w:ascii="Arial" w:hAnsi="Arial" w:cs="Arial"/>
+          <w:iCs/>
+          <w:sz w:val="24"/>
+          <w:szCs w:val="24"/>
+          <w:lang w:val="en-US"/>
+        </w:rPr>
+        <w:t>T</w:t>
       </w:r>
       <w:r>
         <w:rPr>
@@ -3492,7 +3730,19 @@
           <w:vertAlign w:val="subscript"/>
           <w:lang w:val="en-US"/>
         </w:rPr>
-        <w:t xml:space="preserve">e </w:t>
+        <w:t>e</w:t>
+      </w:r>
+      <w:proofErr w:type="spellEnd"/>
+      <w:r>
+        <w:rPr>
+          <w:rFonts w:ascii="Arial" w:hAnsi="Arial" w:cs="Arial"/>
+          <w:iCs/>
+          <w:sz w:val="24"/>
+          <w:szCs w:val="24"/>
+          <w:vertAlign w:val="subscript"/>
+          <w:lang w:val="en-US"/>
+        </w:rPr>
+        <w:t xml:space="preserve"> </w:t>
       </w:r>
       <w:r>
         <w:rPr>
@@ -5239,15 +5489,27 @@
         </w:rPr>
         <w:t xml:space="preserve">too </w:t>
       </w:r>
-      <w:r>
-        <w:rPr>
-          <w:rFonts w:ascii="Arial" w:eastAsiaTheme="minorEastAsia" w:hAnsi="Arial" w:cs="Arial"/>
-          <w:iCs/>
-          <w:sz w:val="24"/>
-          <w:szCs w:val="24"/>
-          <w:lang w:val="en-US"/>
-        </w:rPr>
-        <w:t xml:space="preserve">slow and when s&lt;0, the </w:t>
+      <w:proofErr w:type="gramStart"/>
+      <w:r>
+        <w:rPr>
+          <w:rFonts w:ascii="Arial" w:eastAsiaTheme="minorEastAsia" w:hAnsi="Arial" w:cs="Arial"/>
+          <w:iCs/>
+          <w:sz w:val="24"/>
+          <w:szCs w:val="24"/>
+          <w:lang w:val="en-US"/>
+        </w:rPr>
+        <w:t>slow</w:t>
+      </w:r>
+      <w:proofErr w:type="gramEnd"/>
+      <w:r>
+        <w:rPr>
+          <w:rFonts w:ascii="Arial" w:eastAsiaTheme="minorEastAsia" w:hAnsi="Arial" w:cs="Arial"/>
+          <w:iCs/>
+          <w:sz w:val="24"/>
+          <w:szCs w:val="24"/>
+          <w:lang w:val="en-US"/>
+        </w:rPr>
+        <w:t xml:space="preserve"> and when s&lt;0, the </w:t>
       </w:r>
       <w:r>
         <w:rPr>
@@ -5287,7 +5549,29 @@
           <w:szCs w:val="24"/>
           <w:lang w:val="en-US"/>
         </w:rPr>
-        <w:t xml:space="preserve"> S accommodates both negative and positive values and represents the discrete state space as:</w:t>
+        <w:t xml:space="preserve"> S accommodates both negative and positive values and represents the discrete state </w:t>
+      </w:r>
+      <w:proofErr w:type="gramStart"/>
+      <w:r>
+        <w:rPr>
+          <w:rFonts w:ascii="Arial" w:eastAsiaTheme="minorEastAsia" w:hAnsi="Arial" w:cs="Arial"/>
+          <w:iCs/>
+          <w:sz w:val="24"/>
+          <w:szCs w:val="24"/>
+          <w:lang w:val="en-US"/>
+        </w:rPr>
+        <w:t>space</w:t>
+      </w:r>
+      <w:proofErr w:type="gramEnd"/>
+      <w:r>
+        <w:rPr>
+          <w:rFonts w:ascii="Arial" w:eastAsiaTheme="minorEastAsia" w:hAnsi="Arial" w:cs="Arial"/>
+          <w:iCs/>
+          <w:sz w:val="24"/>
+          <w:szCs w:val="24"/>
+          <w:lang w:val="en-US"/>
+        </w:rPr>
+        <w:t xml:space="preserve"> as:</w:t>
       </w:r>
     </w:p>
     <w:p>
@@ -5801,16 +6085,37 @@
           <w:szCs w:val="24"/>
           <w:lang w:val="en-US"/>
         </w:rPr>
-        <w:t xml:space="preserve">, which ensures that </w:t>
-      </w:r>
-      <w:r>
-        <w:rPr>
-          <w:rFonts w:ascii="Arial" w:hAnsi="Arial" w:cs="Arial"/>
-          <w:sz w:val="24"/>
-          <w:szCs w:val="24"/>
-          <w:lang w:val="en-US"/>
-        </w:rPr>
-        <w:t xml:space="preserve"> the accuracy of the state distinction increases as the absolute value of the control error decreases.</w:t>
+        <w:t xml:space="preserve">, which ensures </w:t>
+      </w:r>
+      <w:proofErr w:type="gramStart"/>
+      <w:r>
+        <w:rPr>
+          <w:rFonts w:ascii="Arial" w:eastAsiaTheme="minorEastAsia" w:hAnsi="Arial" w:cs="Arial"/>
+          <w:iCs/>
+          <w:sz w:val="24"/>
+          <w:szCs w:val="24"/>
+          <w:lang w:val="en-US"/>
+        </w:rPr>
+        <w:t xml:space="preserve">that </w:t>
+      </w:r>
+      <w:r>
+        <w:rPr>
+          <w:rFonts w:ascii="Arial" w:hAnsi="Arial" w:cs="Arial"/>
+          <w:sz w:val="24"/>
+          <w:szCs w:val="24"/>
+          <w:lang w:val="en-US"/>
+        </w:rPr>
+        <w:t xml:space="preserve"> the</w:t>
+      </w:r>
+      <w:proofErr w:type="gramEnd"/>
+      <w:r>
+        <w:rPr>
+          <w:rFonts w:ascii="Arial" w:hAnsi="Arial" w:cs="Arial"/>
+          <w:sz w:val="24"/>
+          <w:szCs w:val="24"/>
+          <w:lang w:val="en-US"/>
+        </w:rPr>
+        <w:t xml:space="preserve"> accuracy of the state distinction increases as the absolute value of the control error decreases.</w:t>
       </w:r>
       <w:r>
         <w:rPr>
@@ -5840,8 +6145,31 @@
           <w:szCs w:val="24"/>
           <w:lang w:val="en-US"/>
         </w:rPr>
-        <w:t xml:space="preserve">: one for the discretized control error and one for its discretized time derivative. Both are generated assuming maximal possible error value </w:t>
-      </w:r>
+        <w:t xml:space="preserve">: one for the discretized control error and one for its discretized time derivative. Both are </w:t>
+      </w:r>
+      <w:proofErr w:type="gramStart"/>
+      <w:r>
+        <w:rPr>
+          <w:rFonts w:ascii="Arial" w:eastAsiaTheme="minorEastAsia" w:hAnsi="Arial" w:cs="Arial"/>
+          <w:iCs/>
+          <w:sz w:val="24"/>
+          <w:szCs w:val="24"/>
+          <w:lang w:val="en-US"/>
+        </w:rPr>
+        <w:t>generated</w:t>
+      </w:r>
+      <w:proofErr w:type="gramEnd"/>
+      <w:r>
+        <w:rPr>
+          <w:rFonts w:ascii="Arial" w:eastAsiaTheme="minorEastAsia" w:hAnsi="Arial" w:cs="Arial"/>
+          <w:iCs/>
+          <w:sz w:val="24"/>
+          <w:szCs w:val="24"/>
+          <w:lang w:val="en-US"/>
+        </w:rPr>
+        <w:t xml:space="preserve"> assuming maximal possible error value </w:t>
+      </w:r>
+      <w:proofErr w:type="spellStart"/>
       <w:r>
         <w:rPr>
           <w:rFonts w:ascii="Arial" w:eastAsiaTheme="minorEastAsia" w:hAnsi="Arial" w:cs="Arial"/>
@@ -5863,6 +6191,7 @@
         </w:rPr>
         <w:t>max</w:t>
       </w:r>
+      <w:proofErr w:type="spellEnd"/>
       <w:r>
         <w:rPr>
           <w:rFonts w:ascii="Arial" w:eastAsiaTheme="minorEastAsia" w:hAnsi="Arial" w:cs="Arial"/>
@@ -5891,7 +6220,29 @@
           <w:szCs w:val="24"/>
           <w:lang w:val="en-US"/>
         </w:rPr>
-        <w:t xml:space="preserve"> determining accuracy of reaching the goal state. Next, based on these two vectors, the vector representing the boundaries of the states intervals </w:t>
+        <w:t xml:space="preserve"> determining accuracy of reaching the goal state. Next, based on these two vectors, the vector representing the boundaries of the </w:t>
+      </w:r>
+      <w:proofErr w:type="spellStart"/>
+      <w:r>
+        <w:rPr>
+          <w:rFonts w:ascii="Arial" w:eastAsiaTheme="minorEastAsia" w:hAnsi="Arial" w:cs="Arial"/>
+          <w:iCs/>
+          <w:sz w:val="24"/>
+          <w:szCs w:val="24"/>
+          <w:lang w:val="en-US"/>
+        </w:rPr>
+        <w:t>states</w:t>
+      </w:r>
+      <w:proofErr w:type="spellEnd"/>
+      <w:r>
+        <w:rPr>
+          <w:rFonts w:ascii="Arial" w:eastAsiaTheme="minorEastAsia" w:hAnsi="Arial" w:cs="Arial"/>
+          <w:iCs/>
+          <w:sz w:val="24"/>
+          <w:szCs w:val="24"/>
+          <w:lang w:val="en-US"/>
+        </w:rPr>
+        <w:t xml:space="preserve"> intervals </w:t>
       </w:r>
       <w:r>
         <w:rPr>
@@ -6525,7 +6876,18 @@
           <w:szCs w:val="24"/>
           <w:lang w:val="en-US"/>
         </w:rPr>
-        <w:t>By assumption, in Q2d approach the reference trajectory defined by T</w:t>
+        <w:t xml:space="preserve">By assumption, in Q2d approach the reference trajectory defined by </w:t>
+      </w:r>
+      <w:proofErr w:type="spellStart"/>
+      <w:r>
+        <w:rPr>
+          <w:rFonts w:ascii="Arial" w:eastAsiaTheme="minorEastAsia" w:hAnsi="Arial" w:cs="Arial"/>
+          <w:iCs/>
+          <w:sz w:val="24"/>
+          <w:szCs w:val="24"/>
+          <w:lang w:val="en-US"/>
+        </w:rPr>
+        <w:t>T</w:t>
       </w:r>
       <w:r>
         <w:rPr>
@@ -6538,6 +6900,7 @@
         </w:rPr>
         <w:t>e</w:t>
       </w:r>
+      <w:proofErr w:type="spellEnd"/>
       <w:r>
         <w:rPr>
           <w:rFonts w:ascii="Arial" w:eastAsiaTheme="minorEastAsia" w:hAnsi="Arial" w:cs="Arial"/>
@@ -6577,7 +6940,29 @@
           <w:szCs w:val="24"/>
           <w:lang w:val="en-US"/>
         </w:rPr>
-        <w:t xml:space="preserve">the simple Q2d initialization providing bumpless switching between the existing PI controller and the designed Q2d controller. For this purpose, it is assumed that </w:t>
+        <w:t xml:space="preserve">the simple Q2d initialization providing </w:t>
+      </w:r>
+      <w:proofErr w:type="spellStart"/>
+      <w:r>
+        <w:rPr>
+          <w:rFonts w:ascii="Arial" w:eastAsiaTheme="minorEastAsia" w:hAnsi="Arial" w:cs="Arial"/>
+          <w:iCs/>
+          <w:sz w:val="24"/>
+          <w:szCs w:val="24"/>
+          <w:lang w:val="en-US"/>
+        </w:rPr>
+        <w:t>bumpless</w:t>
+      </w:r>
+      <w:proofErr w:type="spellEnd"/>
+      <w:r>
+        <w:rPr>
+          <w:rFonts w:ascii="Arial" w:eastAsiaTheme="minorEastAsia" w:hAnsi="Arial" w:cs="Arial"/>
+          <w:iCs/>
+          <w:sz w:val="24"/>
+          <w:szCs w:val="24"/>
+          <w:lang w:val="en-US"/>
+        </w:rPr>
+        <w:t xml:space="preserve"> switching between the existing PI controller and the designed Q2d controller. For this purpose, it is assumed that </w:t>
       </w:r>
       <w:r>
         <w:rPr>
@@ -6624,7 +7009,38 @@
           <w:szCs w:val="24"/>
           <w:lang w:val="en-US"/>
         </w:rPr>
-        <w:t xml:space="preserve"> and combining Eqs. (4) and (5) leads to:</w:t>
+        <w:t xml:space="preserve"> and </w:t>
+      </w:r>
+      <w:proofErr w:type="gramStart"/>
+      <w:r>
+        <w:rPr>
+          <w:rFonts w:ascii="Arial" w:eastAsiaTheme="minorEastAsia" w:hAnsi="Arial" w:cs="Arial"/>
+          <w:sz w:val="24"/>
+          <w:szCs w:val="24"/>
+          <w:lang w:val="en-US"/>
+        </w:rPr>
+        <w:t xml:space="preserve">combining </w:t>
+      </w:r>
+      <w:proofErr w:type="spellStart"/>
+      <w:r>
+        <w:rPr>
+          <w:rFonts w:ascii="Arial" w:eastAsiaTheme="minorEastAsia" w:hAnsi="Arial" w:cs="Arial"/>
+          <w:sz w:val="24"/>
+          <w:szCs w:val="24"/>
+          <w:lang w:val="en-US"/>
+        </w:rPr>
+        <w:t>Eqs</w:t>
+      </w:r>
+      <w:proofErr w:type="spellEnd"/>
+      <w:proofErr w:type="gramEnd"/>
+      <w:r>
+        <w:rPr>
+          <w:rFonts w:ascii="Arial" w:eastAsiaTheme="minorEastAsia" w:hAnsi="Arial" w:cs="Arial"/>
+          <w:sz w:val="24"/>
+          <w:szCs w:val="24"/>
+          <w:lang w:val="en-US"/>
+        </w:rPr>
+        <w:t>. (4) and (5) leads to:</w:t>
       </w:r>
     </w:p>
     <w:p>
@@ -7136,7 +7552,29 @@
           <w:szCs w:val="24"/>
           <w:lang w:val="en-US"/>
         </w:rPr>
-        <w:t>which finally allows to define Q2d control law modified by the projection function:</w:t>
+        <w:t xml:space="preserve">which finally </w:t>
+      </w:r>
+      <w:proofErr w:type="gramStart"/>
+      <w:r>
+        <w:rPr>
+          <w:rFonts w:ascii="Arial" w:eastAsiaTheme="minorEastAsia" w:hAnsi="Arial" w:cs="Arial"/>
+          <w:iCs/>
+          <w:sz w:val="24"/>
+          <w:szCs w:val="24"/>
+          <w:lang w:val="en-US"/>
+        </w:rPr>
+        <w:t>allows</w:t>
+      </w:r>
+      <w:proofErr w:type="gramEnd"/>
+      <w:r>
+        <w:rPr>
+          <w:rFonts w:ascii="Arial" w:eastAsiaTheme="minorEastAsia" w:hAnsi="Arial" w:cs="Arial"/>
+          <w:iCs/>
+          <w:sz w:val="24"/>
+          <w:szCs w:val="24"/>
+          <w:lang w:val="en-US"/>
+        </w:rPr>
+        <w:t xml:space="preserve"> to define Q2d control law modified by the projection function:</w:t>
       </w:r>
     </w:p>
     <w:p>
@@ -7408,6 +7846,7 @@
         </w:rPr>
         <w:t xml:space="preserve">where </w:t>
       </w:r>
+      <w:proofErr w:type="gramStart"/>
       <w:r>
         <w:rPr>
           <w:rFonts w:ascii="Arial" w:eastAsiaTheme="minorEastAsia" w:hAnsi="Arial" w:cs="Arial"/>
@@ -7426,7 +7865,27 @@
           <w:szCs w:val="24"/>
           <w:lang w:val="en-US"/>
         </w:rPr>
-        <w:t xml:space="preserve"> is the action selected for current state </w:t>
+        <w:t xml:space="preserve"> is</w:t>
+      </w:r>
+      <w:proofErr w:type="gramEnd"/>
+      <w:r>
+        <w:rPr>
+          <w:rFonts w:ascii="Arial" w:eastAsiaTheme="minorEastAsia" w:hAnsi="Arial" w:cs="Arial"/>
+          <w:sz w:val="24"/>
+          <w:szCs w:val="24"/>
+          <w:lang w:val="en-US"/>
+        </w:rPr>
+        <w:t xml:space="preserve"> the action selected for current </w:t>
+      </w:r>
+      <w:proofErr w:type="spellStart"/>
+      <w:r>
+        <w:rPr>
+          <w:rFonts w:ascii="Arial" w:eastAsiaTheme="minorEastAsia" w:hAnsi="Arial" w:cs="Arial"/>
+          <w:sz w:val="24"/>
+          <w:szCs w:val="24"/>
+          <w:lang w:val="en-US"/>
+        </w:rPr>
+        <w:t xml:space="preserve">state </w:t>
       </w:r>
       <w:r>
         <w:rPr>
@@ -7439,6 +7898,7 @@
         </w:rPr>
         <w:t>s</w:t>
       </w:r>
+      <w:proofErr w:type="spellEnd"/>
       <w:r>
         <w:rPr>
           <w:rFonts w:ascii="Arial" w:eastAsiaTheme="minorEastAsia" w:hAnsi="Arial" w:cs="Arial"/>
@@ -7621,7 +8081,29 @@
           <w:szCs w:val="24"/>
           <w:lang w:val="en-US"/>
         </w:rPr>
-        <w:t>(2N-1)x(2N-1) that stores the correlation between the current systems state and the corresponding so-far optimal action.</w:t>
+        <w:t>(2N-</w:t>
+      </w:r>
+      <w:proofErr w:type="gramStart"/>
+      <w:r>
+        <w:rPr>
+          <w:rFonts w:ascii="Arial" w:eastAsiaTheme="minorEastAsia" w:hAnsi="Arial" w:cs="Arial"/>
+          <w:iCs/>
+          <w:sz w:val="24"/>
+          <w:szCs w:val="24"/>
+          <w:lang w:val="en-US"/>
+        </w:rPr>
+        <w:t>1)x</w:t>
+      </w:r>
+      <w:proofErr w:type="gramEnd"/>
+      <w:r>
+        <w:rPr>
+          <w:rFonts w:ascii="Arial" w:eastAsiaTheme="minorEastAsia" w:hAnsi="Arial" w:cs="Arial"/>
+          <w:iCs/>
+          <w:sz w:val="24"/>
+          <w:szCs w:val="24"/>
+          <w:lang w:val="en-US"/>
+        </w:rPr>
+        <w:t>(2N-1) that stores the correlation between the current systems state and the corresponding so-far optimal action.</w:t>
       </w:r>
       <w:r>
         <w:rPr>
@@ -7662,7 +8144,29 @@
           <w:szCs w:val="24"/>
           <w:lang w:val="en-US"/>
         </w:rPr>
-        <w:t xml:space="preserve"> (Q2d controller), the switching is practically bumpless because Q2d controller performs practically the same as the existing PI controller.</w:t>
+        <w:t xml:space="preserve"> (Q2d controller), the switching is practically </w:t>
+      </w:r>
+      <w:proofErr w:type="spellStart"/>
+      <w:r>
+        <w:rPr>
+          <w:rFonts w:ascii="Arial" w:eastAsiaTheme="minorEastAsia" w:hAnsi="Arial" w:cs="Arial"/>
+          <w:iCs/>
+          <w:sz w:val="24"/>
+          <w:szCs w:val="24"/>
+          <w:lang w:val="en-US"/>
+        </w:rPr>
+        <w:t>bumpless</w:t>
+      </w:r>
+      <w:proofErr w:type="spellEnd"/>
+      <w:r>
+        <w:rPr>
+          <w:rFonts w:ascii="Arial" w:eastAsiaTheme="minorEastAsia" w:hAnsi="Arial" w:cs="Arial"/>
+          <w:iCs/>
+          <w:sz w:val="24"/>
+          <w:szCs w:val="24"/>
+          <w:lang w:val="en-US"/>
+        </w:rPr>
+        <w:t xml:space="preserve"> because Q2d controller performs practically the same as the existing PI controller.</w:t>
       </w:r>
     </w:p>
     <w:p>
@@ -7763,7 +8267,29 @@
           <w:szCs w:val="24"/>
           <w:lang w:val="en-US"/>
         </w:rPr>
-        <w:t>of draws around the optimal action represented by the highest value in the Q-matrix.</w:t>
+        <w:t xml:space="preserve">of </w:t>
+      </w:r>
+      <w:proofErr w:type="gramStart"/>
+      <w:r>
+        <w:rPr>
+          <w:rFonts w:ascii="Arial" w:hAnsi="Arial" w:cs="Arial"/>
+          <w:color w:val="000000" w:themeColor="text1"/>
+          <w:sz w:val="24"/>
+          <w:szCs w:val="24"/>
+          <w:lang w:val="en-US"/>
+        </w:rPr>
+        <w:t>draws</w:t>
+      </w:r>
+      <w:proofErr w:type="gramEnd"/>
+      <w:r>
+        <w:rPr>
+          <w:rFonts w:ascii="Arial" w:hAnsi="Arial" w:cs="Arial"/>
+          <w:color w:val="000000" w:themeColor="text1"/>
+          <w:sz w:val="24"/>
+          <w:szCs w:val="24"/>
+          <w:lang w:val="en-US"/>
+        </w:rPr>
+        <w:t xml:space="preserve"> around the optimal action represented by the highest value in the Q-matrix.</w:t>
       </w:r>
       <w:r>
         <w:rPr>
@@ -8645,7 +9171,40 @@
           <w:szCs w:val="24"/>
           <w:lang w:val="en-US"/>
         </w:rPr>
-        <w:t xml:space="preserve">.  is to ensure that Q-value update policy is able to reward the correlated state-action pairs because the effect of the action </w:t>
+        <w:t xml:space="preserve">.  is to ensure that Q-value update policy </w:t>
+      </w:r>
+      <w:proofErr w:type="gramStart"/>
+      <w:r>
+        <w:rPr>
+          <w:rFonts w:ascii="Arial" w:eastAsiaTheme="minorEastAsia" w:hAnsi="Arial" w:cs="Arial"/>
+          <w:iCs/>
+          <w:sz w:val="24"/>
+          <w:szCs w:val="24"/>
+          <w:lang w:val="en-US"/>
+        </w:rPr>
+        <w:t>is able to</w:t>
+      </w:r>
+      <w:proofErr w:type="gramEnd"/>
+      <w:r>
+        <w:rPr>
+          <w:rFonts w:ascii="Arial" w:eastAsiaTheme="minorEastAsia" w:hAnsi="Arial" w:cs="Arial"/>
+          <w:iCs/>
+          <w:sz w:val="24"/>
+          <w:szCs w:val="24"/>
+          <w:lang w:val="en-US"/>
+        </w:rPr>
+        <w:t xml:space="preserve"> reward the correlated state-action pairs because the effect of the </w:t>
+      </w:r>
+      <w:proofErr w:type="gramStart"/>
+      <w:r>
+        <w:rPr>
+          <w:rFonts w:ascii="Arial" w:eastAsiaTheme="minorEastAsia" w:hAnsi="Arial" w:cs="Arial"/>
+          <w:iCs/>
+          <w:sz w:val="24"/>
+          <w:szCs w:val="24"/>
+          <w:lang w:val="en-US"/>
+        </w:rPr>
+        <w:t xml:space="preserve">action </w:t>
       </w:r>
       <w:r>
         <w:rPr>
@@ -8668,16 +9227,29 @@
         </w:rPr>
         <w:t>t</w:t>
       </w:r>
-      <w:r>
-        <w:rPr>
-          <w:rFonts w:ascii="Arial" w:eastAsiaTheme="minorEastAsia" w:hAnsi="Arial" w:cs="Arial"/>
-          <w:iCs/>
-          <w:sz w:val="24"/>
-          <w:szCs w:val="24"/>
-          <w:lang w:val="en-US"/>
-        </w:rPr>
-        <w:t xml:space="preserve"> taken at time </w:t>
-      </w:r>
+      <w:proofErr w:type="gramEnd"/>
+      <w:r>
+        <w:rPr>
+          <w:rFonts w:ascii="Arial" w:eastAsiaTheme="minorEastAsia" w:hAnsi="Arial" w:cs="Arial"/>
+          <w:iCs/>
+          <w:sz w:val="24"/>
+          <w:szCs w:val="24"/>
+          <w:lang w:val="en-US"/>
+        </w:rPr>
+        <w:t xml:space="preserve"> taken at </w:t>
+      </w:r>
+      <w:proofErr w:type="gramStart"/>
+      <w:r>
+        <w:rPr>
+          <w:rFonts w:ascii="Arial" w:eastAsiaTheme="minorEastAsia" w:hAnsi="Arial" w:cs="Arial"/>
+          <w:iCs/>
+          <w:sz w:val="24"/>
+          <w:szCs w:val="24"/>
+          <w:lang w:val="en-US"/>
+        </w:rPr>
+        <w:t xml:space="preserve">time </w:t>
+      </w:r>
+      <w:proofErr w:type="spellStart"/>
       <w:r>
         <w:rPr>
           <w:rFonts w:ascii="Arial" w:eastAsiaTheme="minorEastAsia" w:hAnsi="Arial" w:cs="Arial"/>
@@ -8688,6 +9260,8 @@
         </w:rPr>
         <w:t>t</w:t>
       </w:r>
+      <w:proofErr w:type="spellEnd"/>
+      <w:proofErr w:type="gramEnd"/>
       <w:r>
         <w:rPr>
           <w:rFonts w:ascii="Arial" w:eastAsiaTheme="minorEastAsia" w:hAnsi="Arial" w:cs="Arial"/>
@@ -8769,7 +9343,29 @@
           <w:szCs w:val="24"/>
           <w:lang w:val="en-US"/>
         </w:rPr>
-        <w:t xml:space="preserve">at this stage it is assumed the process dead time </w:t>
+        <w:t xml:space="preserve">at this stage it is assumed </w:t>
+      </w:r>
+      <w:proofErr w:type="gramStart"/>
+      <w:r>
+        <w:rPr>
+          <w:rFonts w:ascii="Arial" w:eastAsiaTheme="minorEastAsia" w:hAnsi="Arial" w:cs="Arial"/>
+          <w:iCs/>
+          <w:sz w:val="24"/>
+          <w:szCs w:val="24"/>
+          <w:lang w:val="en-US"/>
+        </w:rPr>
+        <w:t>the process</w:t>
+      </w:r>
+      <w:proofErr w:type="gramEnd"/>
+      <w:r>
+        <w:rPr>
+          <w:rFonts w:ascii="Arial" w:eastAsiaTheme="minorEastAsia" w:hAnsi="Arial" w:cs="Arial"/>
+          <w:iCs/>
+          <w:sz w:val="24"/>
+          <w:szCs w:val="24"/>
+          <w:lang w:val="en-US"/>
+        </w:rPr>
+        <w:t xml:space="preserve"> dead time </w:t>
       </w:r>
       <w:r>
         <w:rPr>
@@ -9118,16 +9714,6 @@
             </m:f>
           </m:e>
         </m:d>
-        <m:r>
-          <w:rPr>
-            <w:rFonts w:ascii="Cambria Math" w:eastAsiaTheme="minorEastAsia" w:hAnsi="Cambria Math" w:cs="Arial"/>
-            <w:sz w:val="24"/>
-            <w:szCs w:val="24"/>
-            <w:vertAlign w:val="superscript"/>
-            <w:lang w:val="en-US"/>
-          </w:rPr>
-          <m:t>+1</m:t>
-        </m:r>
       </m:oMath>
       <w:r>
         <w:rPr>
@@ -9403,7 +9989,19 @@
           <w:szCs w:val="24"/>
           <w:lang w:val="en-US"/>
         </w:rPr>
-        <w:t xml:space="preserve">: Controller observe state </w:t>
+        <w:t xml:space="preserve">: Controller observe </w:t>
+      </w:r>
+      <w:proofErr w:type="spellStart"/>
+      <w:r>
+        <w:rPr>
+          <w:rFonts w:ascii="Arial" w:eastAsiaTheme="minorEastAsia" w:hAnsi="Arial" w:cs="Arial"/>
+          <w:iCs/>
+          <w:color w:val="0070C0"/>
+          <w:sz w:val="24"/>
+          <w:szCs w:val="24"/>
+          <w:lang w:val="en-US"/>
+        </w:rPr>
+        <w:t xml:space="preserve">state </w:t>
       </w:r>
       <w:r>
         <w:rPr>
@@ -9414,7 +10012,19 @@
           <w:szCs w:val="24"/>
           <w:lang w:val="en-US"/>
         </w:rPr>
-        <w:t>s(t)</w:t>
+        <w:t>s</w:t>
+      </w:r>
+      <w:proofErr w:type="spellEnd"/>
+      <w:r>
+        <w:rPr>
+          <w:rFonts w:ascii="Arial" w:eastAsiaTheme="minorEastAsia" w:hAnsi="Arial" w:cs="Arial"/>
+          <w:i/>
+          <w:color w:val="0070C0"/>
+          <w:sz w:val="24"/>
+          <w:szCs w:val="24"/>
+          <w:lang w:val="en-US"/>
+        </w:rPr>
+        <w:t>(t)</w:t>
       </w:r>
       <w:r>
         <w:rPr>
@@ -9640,6 +10250,7 @@
         </w:rPr>
         <w:t xml:space="preserve">: State-action pair enters controllers’ buffer of length </w:t>
       </w:r>
+      <w:proofErr w:type="spellStart"/>
       <w:r>
         <w:rPr>
           <w:rFonts w:ascii="Arial" w:eastAsiaTheme="minorEastAsia" w:hAnsi="Arial" w:cs="Arial"/>
@@ -9651,6 +10262,7 @@
         </w:rPr>
         <w:t>Nbuffer</w:t>
       </w:r>
+      <w:proofErr w:type="spellEnd"/>
       <w:r>
         <w:rPr>
           <w:rFonts w:ascii="Arial" w:eastAsiaTheme="minorEastAsia" w:hAnsi="Arial" w:cs="Arial"/>
@@ -9740,6 +10352,7 @@
         </w:rPr>
         <w:t xml:space="preserve">t + </w:t>
       </w:r>
+      <w:proofErr w:type="spellStart"/>
       <w:r>
         <w:rPr>
           <w:rFonts w:ascii="Arial" w:eastAsiaTheme="minorEastAsia" w:hAnsi="Arial" w:cs="Arial"/>
@@ -9751,6 +10364,7 @@
         </w:rPr>
         <w:t>Nbuffer</w:t>
       </w:r>
+      <w:proofErr w:type="spellEnd"/>
       <w:r>
         <w:rPr>
           <w:rFonts w:ascii="Arial" w:eastAsiaTheme="minorEastAsia" w:hAnsi="Arial" w:cs="Arial"/>
@@ -9762,6 +10376,7 @@
         </w:rPr>
         <w:t xml:space="preserve">: Plant output </w:t>
       </w:r>
+      <w:proofErr w:type="gramStart"/>
       <w:r>
         <w:rPr>
           <w:rFonts w:ascii="Arial" w:eastAsiaTheme="minorEastAsia" w:hAnsi="Arial" w:cs="Arial"/>
@@ -9771,8 +10386,9 @@
           <w:szCs w:val="24"/>
           <w:lang w:val="en-US"/>
         </w:rPr>
-        <w:t xml:space="preserve">Y(t + </w:t>
-      </w:r>
+        <w:t>Y(</w:t>
+      </w:r>
+      <w:proofErr w:type="gramEnd"/>
       <w:r>
         <w:rPr>
           <w:rFonts w:ascii="Arial" w:eastAsiaTheme="minorEastAsia" w:hAnsi="Arial" w:cs="Arial"/>
@@ -9782,6 +10398,17 @@
           <w:szCs w:val="24"/>
           <w:lang w:val="en-US"/>
         </w:rPr>
+        <w:t xml:space="preserve">t + </w:t>
+      </w:r>
+      <w:r>
+        <w:rPr>
+          <w:rFonts w:ascii="Arial" w:eastAsiaTheme="minorEastAsia" w:hAnsi="Arial" w:cs="Arial"/>
+          <w:i/>
+          <w:color w:val="0070C0"/>
+          <w:sz w:val="24"/>
+          <w:szCs w:val="24"/>
+          <w:lang w:val="en-US"/>
+        </w:rPr>
         <w:t>Nbuffer</w:t>
       </w:r>
       <w:r>
@@ -9838,7 +10465,19 @@
           <w:szCs w:val="24"/>
           <w:lang w:val="en-US"/>
         </w:rPr>
-        <w:t>a(t)</w:t>
+        <w:t>a(</w:t>
+      </w:r>
+      <w:proofErr w:type="gramStart"/>
+      <w:r>
+        <w:rPr>
+          <w:rFonts w:ascii="Arial" w:eastAsiaTheme="minorEastAsia" w:hAnsi="Arial" w:cs="Arial"/>
+          <w:iCs/>
+          <w:color w:val="0070C0"/>
+          <w:sz w:val="24"/>
+          <w:szCs w:val="24"/>
+          <w:lang w:val="en-US"/>
+        </w:rPr>
+        <w:t>t)</w:t>
       </w:r>
       <w:r>
         <w:rPr>
@@ -9852,6 +10491,7 @@
         </w:rPr>
         <w:t xml:space="preserve">   </w:t>
       </w:r>
+      <w:proofErr w:type="gramEnd"/>
       <w:r>
         <w:rPr>
           <w:rFonts w:ascii="Arial" w:eastAsiaTheme="minorEastAsia" w:hAnsi="Arial" w:cs="Arial"/>
@@ -9904,6 +10544,7 @@
         </w:rPr>
         <w:t xml:space="preserve">t + </w:t>
       </w:r>
+      <w:proofErr w:type="spellStart"/>
       <w:r>
         <w:rPr>
           <w:rFonts w:ascii="Arial" w:eastAsiaTheme="minorEastAsia" w:hAnsi="Arial" w:cs="Arial"/>
@@ -9915,6 +10556,7 @@
         </w:rPr>
         <w:t>Nbuffer</w:t>
       </w:r>
+      <w:proofErr w:type="spellEnd"/>
       <w:r>
         <w:rPr>
           <w:rFonts w:ascii="Arial" w:eastAsiaTheme="minorEastAsia" w:hAnsi="Arial" w:cs="Arial"/>
@@ -9958,7 +10600,19 @@
           <w:szCs w:val="24"/>
           <w:lang w:val="en-US"/>
         </w:rPr>
-        <w:t xml:space="preserve">: State </w:t>
+        <w:t xml:space="preserve">: </w:t>
+      </w:r>
+      <w:proofErr w:type="spellStart"/>
+      <w:r>
+        <w:rPr>
+          <w:rFonts w:ascii="Arial" w:eastAsiaTheme="minorEastAsia" w:hAnsi="Arial" w:cs="Arial"/>
+          <w:iCs/>
+          <w:color w:val="0070C0"/>
+          <w:sz w:val="24"/>
+          <w:szCs w:val="24"/>
+          <w:lang w:val="en-US"/>
+        </w:rPr>
+        <w:t xml:space="preserve">State </w:t>
       </w:r>
       <w:r>
         <w:rPr>
@@ -9969,7 +10623,19 @@
           <w:szCs w:val="24"/>
           <w:lang w:val="en-US"/>
         </w:rPr>
-        <w:t>s(t+T</w:t>
+        <w:t>s</w:t>
+      </w:r>
+      <w:proofErr w:type="spellEnd"/>
+      <w:r>
+        <w:rPr>
+          <w:rFonts w:ascii="Arial" w:eastAsiaTheme="minorEastAsia" w:hAnsi="Arial" w:cs="Arial"/>
+          <w:i/>
+          <w:color w:val="0070C0"/>
+          <w:sz w:val="24"/>
+          <w:szCs w:val="24"/>
+          <w:lang w:val="en-US"/>
+        </w:rPr>
+        <w:t>(t+T</w:t>
       </w:r>
       <w:r>
         <w:rPr>
@@ -10101,6 +10767,7 @@
         </w:rPr>
         <w:t xml:space="preserve">t + </w:t>
       </w:r>
+      <w:proofErr w:type="spellStart"/>
       <w:r>
         <w:rPr>
           <w:rFonts w:ascii="Arial" w:eastAsiaTheme="minorEastAsia" w:hAnsi="Arial" w:cs="Arial"/>
@@ -10112,6 +10779,7 @@
         </w:rPr>
         <w:t>Nbuffer</w:t>
       </w:r>
+      <w:proofErr w:type="spellEnd"/>
       <w:r>
         <w:rPr>
           <w:rFonts w:ascii="Arial" w:eastAsiaTheme="minorEastAsia" w:hAnsi="Arial" w:cs="Arial"/>
@@ -10170,17 +10838,93 @@
         </w:rPr>
         <w:t xml:space="preserve">: </w:t>
       </w:r>
-      <w:r>
-        <w:rPr>
-          <w:rFonts w:ascii="Arial" w:eastAsiaTheme="minorEastAsia" w:hAnsi="Arial" w:cs="Arial"/>
-          <w:iCs/>
-          <w:color w:val="0070C0"/>
-          <w:sz w:val="24"/>
-          <w:szCs w:val="24"/>
-          <w:lang w:val="en-US"/>
-        </w:rPr>
-        <w:t>korzystamy z opóźnionych wartości s,a</w:t>
-      </w:r>
+      <w:proofErr w:type="spellStart"/>
+      <w:r>
+        <w:rPr>
+          <w:rFonts w:ascii="Arial" w:eastAsiaTheme="minorEastAsia" w:hAnsi="Arial" w:cs="Arial"/>
+          <w:iCs/>
+          <w:color w:val="0070C0"/>
+          <w:sz w:val="24"/>
+          <w:szCs w:val="24"/>
+          <w:lang w:val="en-US"/>
+        </w:rPr>
+        <w:t>korzystamy</w:t>
+      </w:r>
+      <w:proofErr w:type="spellEnd"/>
+      <w:r>
+        <w:rPr>
+          <w:rFonts w:ascii="Arial" w:eastAsiaTheme="minorEastAsia" w:hAnsi="Arial" w:cs="Arial"/>
+          <w:iCs/>
+          <w:color w:val="0070C0"/>
+          <w:sz w:val="24"/>
+          <w:szCs w:val="24"/>
+          <w:lang w:val="en-US"/>
+        </w:rPr>
+        <w:t xml:space="preserve"> z </w:t>
+      </w:r>
+      <w:proofErr w:type="spellStart"/>
+      <w:r>
+        <w:rPr>
+          <w:rFonts w:ascii="Arial" w:eastAsiaTheme="minorEastAsia" w:hAnsi="Arial" w:cs="Arial"/>
+          <w:iCs/>
+          <w:color w:val="0070C0"/>
+          <w:sz w:val="24"/>
+          <w:szCs w:val="24"/>
+          <w:lang w:val="en-US"/>
+        </w:rPr>
+        <w:t>opóźnionych</w:t>
+      </w:r>
+      <w:proofErr w:type="spellEnd"/>
+      <w:r>
+        <w:rPr>
+          <w:rFonts w:ascii="Arial" w:eastAsiaTheme="minorEastAsia" w:hAnsi="Arial" w:cs="Arial"/>
+          <w:iCs/>
+          <w:color w:val="0070C0"/>
+          <w:sz w:val="24"/>
+          <w:szCs w:val="24"/>
+          <w:lang w:val="en-US"/>
+        </w:rPr>
+        <w:t xml:space="preserve"> </w:t>
+      </w:r>
+      <w:proofErr w:type="spellStart"/>
+      <w:r>
+        <w:rPr>
+          <w:rFonts w:ascii="Arial" w:eastAsiaTheme="minorEastAsia" w:hAnsi="Arial" w:cs="Arial"/>
+          <w:iCs/>
+          <w:color w:val="0070C0"/>
+          <w:sz w:val="24"/>
+          <w:szCs w:val="24"/>
+          <w:lang w:val="en-US"/>
+        </w:rPr>
+        <w:t>wartości</w:t>
+      </w:r>
+      <w:proofErr w:type="spellEnd"/>
+      <w:r>
+        <w:rPr>
+          <w:rFonts w:ascii="Arial" w:eastAsiaTheme="minorEastAsia" w:hAnsi="Arial" w:cs="Arial"/>
+          <w:iCs/>
+          <w:color w:val="0070C0"/>
+          <w:sz w:val="24"/>
+          <w:szCs w:val="24"/>
+          <w:lang w:val="en-US"/>
+        </w:rPr>
+        <w:t xml:space="preserve"> </w:t>
+      </w:r>
+      <w:proofErr w:type="spellStart"/>
+      <w:proofErr w:type="gramStart"/>
+      <w:r>
+        <w:rPr>
+          <w:rFonts w:ascii="Arial" w:eastAsiaTheme="minorEastAsia" w:hAnsi="Arial" w:cs="Arial"/>
+          <w:iCs/>
+          <w:color w:val="0070C0"/>
+          <w:sz w:val="24"/>
+          <w:szCs w:val="24"/>
+          <w:lang w:val="en-US"/>
+        </w:rPr>
+        <w:t>s,a</w:t>
+      </w:r>
+      <w:proofErr w:type="spellEnd"/>
+      <w:proofErr w:type="gramEnd"/>
       <w:r>
         <w:rPr>
           <w:rFonts w:ascii="Arial" w:eastAsiaTheme="minorEastAsia" w:hAnsi="Arial" w:cs="Arial"/>
@@ -10265,6 +11009,7 @@
         </w:rPr>
         <w:t xml:space="preserve">t + </w:t>
       </w:r>
+      <w:proofErr w:type="spellStart"/>
       <w:r>
         <w:rPr>
           <w:rFonts w:ascii="Arial" w:eastAsiaTheme="minorEastAsia" w:hAnsi="Arial" w:cs="Arial"/>
@@ -10276,6 +11021,7 @@
         </w:rPr>
         <w:t>Nbuffer</w:t>
       </w:r>
+      <w:proofErr w:type="spellEnd"/>
       <w:r>
         <w:rPr>
           <w:rFonts w:ascii="Arial" w:eastAsiaTheme="minorEastAsia" w:hAnsi="Arial" w:cs="Arial"/>
@@ -10480,7 +11226,19 @@
           <w:szCs w:val="24"/>
           <w:lang w:val="en-US"/>
         </w:rPr>
-        <w:t xml:space="preserve">This synchronization ensures correct credit assignment: the action a(t) is updated based on the state </w:t>
+        <w:t xml:space="preserve">This synchronization ensures correct credit assignment: the action a(t) is updated based on the </w:t>
+      </w:r>
+      <w:proofErr w:type="spellStart"/>
+      <w:r>
+        <w:rPr>
+          <w:rFonts w:ascii="Arial" w:eastAsiaTheme="minorEastAsia" w:hAnsi="Arial" w:cs="Arial"/>
+          <w:iCs/>
+          <w:color w:val="0070C0"/>
+          <w:sz w:val="24"/>
+          <w:szCs w:val="24"/>
+          <w:lang w:val="en-US"/>
+        </w:rPr>
+        <w:t xml:space="preserve">state </w:t>
       </w:r>
       <w:r>
         <w:rPr>
@@ -10491,7 +11249,19 @@
           <w:szCs w:val="24"/>
           <w:lang w:val="en-US"/>
         </w:rPr>
-        <w:t>s(t+T</w:t>
+        <w:t>s</w:t>
+      </w:r>
+      <w:proofErr w:type="spellEnd"/>
+      <w:r>
+        <w:rPr>
+          <w:rFonts w:ascii="Arial" w:eastAsiaTheme="minorEastAsia" w:hAnsi="Arial" w:cs="Arial"/>
+          <w:i/>
+          <w:color w:val="0070C0"/>
+          <w:sz w:val="24"/>
+          <w:szCs w:val="24"/>
+          <w:lang w:val="en-US"/>
+        </w:rPr>
+        <w:t>(t+T</w:t>
       </w:r>
       <w:r>
         <w:rPr>
@@ -10577,7 +11347,31 @@
           <w:szCs w:val="24"/>
           <w:lang w:val="en-US"/>
         </w:rPr>
-        <w:t>The choice of reward function significantly influencing Q-learning convergence and the learning process. Reward strategy that provides positive reward only at the goal state was employed:</w:t>
+        <w:t xml:space="preserve">The choice of reward </w:t>
+      </w:r>
+      <w:proofErr w:type="gramStart"/>
+      <w:r>
+        <w:rPr>
+          <w:rFonts w:ascii="Arial" w:eastAsiaTheme="minorEastAsia" w:hAnsi="Arial" w:cs="Arial"/>
+          <w:iCs/>
+          <w:color w:val="0070C0"/>
+          <w:sz w:val="24"/>
+          <w:szCs w:val="24"/>
+          <w:lang w:val="en-US"/>
+        </w:rPr>
+        <w:t>function</w:t>
+      </w:r>
+      <w:proofErr w:type="gramEnd"/>
+      <w:r>
+        <w:rPr>
+          <w:rFonts w:ascii="Arial" w:eastAsiaTheme="minorEastAsia" w:hAnsi="Arial" w:cs="Arial"/>
+          <w:iCs/>
+          <w:color w:val="0070C0"/>
+          <w:sz w:val="24"/>
+          <w:szCs w:val="24"/>
+          <w:lang w:val="en-US"/>
+        </w:rPr>
+        <w:t xml:space="preserve"> significantly influencing Q-learning convergence and the learning process. Reward strategy that provides positive reward only at the goal state was employed:</w:t>
       </w:r>
     </w:p>
     <w:p>
@@ -10785,6 +11579,7 @@
         </w:rPr>
         <w:t xml:space="preserve">Where </w:t>
       </w:r>
+      <w:proofErr w:type="spellStart"/>
       <w:r>
         <w:rPr>
           <w:rFonts w:ascii="Arial" w:eastAsiaTheme="minorEastAsia" w:hAnsi="Arial" w:cs="Arial"/>
@@ -10806,7 +11601,20 @@
           <w:vertAlign w:val="subscript"/>
           <w:lang w:val="en-US"/>
         </w:rPr>
-        <w:t xml:space="preserve">goal </w:t>
+        <w:t>goal</w:t>
+      </w:r>
+      <w:proofErr w:type="spellEnd"/>
+      <w:r>
+        <w:rPr>
+          <w:rFonts w:ascii="Arial" w:eastAsiaTheme="minorEastAsia" w:hAnsi="Arial" w:cs="Arial"/>
+          <w:i/>
+          <w:color w:val="0070C0"/>
+          <w:sz w:val="24"/>
+          <w:szCs w:val="24"/>
+          <w:vertAlign w:val="subscript"/>
+          <w:lang w:val="en-US"/>
+        </w:rPr>
+        <w:t xml:space="preserve"> </w:t>
       </w:r>
       <w:r>
         <w:rPr>
@@ -10839,7 +11647,19 @@
           <w:szCs w:val="24"/>
           <w:lang w:val="en-US"/>
         </w:rPr>
-        <w:t>and a</w:t>
+        <w:t xml:space="preserve">and </w:t>
+      </w:r>
+      <w:proofErr w:type="spellStart"/>
+      <w:r>
+        <w:rPr>
+          <w:rFonts w:ascii="Arial" w:eastAsiaTheme="minorEastAsia" w:hAnsi="Arial" w:cs="Arial"/>
+          <w:iCs/>
+          <w:color w:val="0070C0"/>
+          <w:sz w:val="24"/>
+          <w:szCs w:val="24"/>
+          <w:lang w:val="en-US"/>
+        </w:rPr>
+        <w:t>a</w:t>
       </w:r>
       <w:r>
         <w:rPr>
@@ -10853,6 +11673,7 @@
         </w:rPr>
         <w:t>goal</w:t>
       </w:r>
+      <w:proofErr w:type="spellEnd"/>
       <w:r>
         <w:rPr>
           <w:rFonts w:ascii="Arial" w:eastAsiaTheme="minorEastAsia" w:hAnsi="Arial" w:cs="Arial"/>
@@ -10918,6 +11739,7 @@
         </w:rPr>
         <w:t xml:space="preserve">Direct reward at goal: The </w:t>
       </w:r>
+      <w:proofErr w:type="gramStart"/>
       <w:r>
         <w:rPr>
           <w:rFonts w:ascii="Arial" w:eastAsiaTheme="minorEastAsia" w:hAnsi="Arial" w:cs="Arial"/>
@@ -10927,8 +11749,10 @@
           <w:szCs w:val="24"/>
           <w:lang w:val="en-US"/>
         </w:rPr>
-        <w:t>Q(s</w:t>
-      </w:r>
+        <w:t>Q(</w:t>
+      </w:r>
+      <w:proofErr w:type="spellStart"/>
+      <w:proofErr w:type="gramEnd"/>
       <w:r>
         <w:rPr>
           <w:rFonts w:ascii="Arial" w:eastAsiaTheme="minorEastAsia" w:hAnsi="Arial" w:cs="Arial"/>
@@ -10936,11 +11760,23 @@
           <w:color w:val="0070C0"/>
           <w:sz w:val="24"/>
           <w:szCs w:val="24"/>
+          <w:lang w:val="en-US"/>
+        </w:rPr>
+        <w:t>s</w:t>
+      </w:r>
+      <w:r>
+        <w:rPr>
+          <w:rFonts w:ascii="Arial" w:eastAsiaTheme="minorEastAsia" w:hAnsi="Arial" w:cs="Arial"/>
+          <w:i/>
+          <w:color w:val="0070C0"/>
+          <w:sz w:val="24"/>
+          <w:szCs w:val="24"/>
           <w:vertAlign w:val="subscript"/>
           <w:lang w:val="en-US"/>
         </w:rPr>
         <w:t>goal</w:t>
       </w:r>
+      <w:proofErr w:type="spellEnd"/>
       <w:r>
         <w:rPr>
           <w:rFonts w:ascii="Arial" w:eastAsiaTheme="minorEastAsia" w:hAnsi="Arial" w:cs="Arial"/>
@@ -10950,8 +11786,9 @@
           <w:szCs w:val="24"/>
           <w:lang w:val="en-US"/>
         </w:rPr>
-        <w:t>, a</w:t>
-      </w:r>
+        <w:t xml:space="preserve">, </w:t>
+      </w:r>
+      <w:proofErr w:type="spellStart"/>
       <w:r>
         <w:rPr>
           <w:rFonts w:ascii="Arial" w:eastAsiaTheme="minorEastAsia" w:hAnsi="Arial" w:cs="Arial"/>
@@ -10959,11 +11796,23 @@
           <w:color w:val="0070C0"/>
           <w:sz w:val="24"/>
           <w:szCs w:val="24"/>
+          <w:lang w:val="en-US"/>
+        </w:rPr>
+        <w:t>a</w:t>
+      </w:r>
+      <w:r>
+        <w:rPr>
+          <w:rFonts w:ascii="Arial" w:eastAsiaTheme="minorEastAsia" w:hAnsi="Arial" w:cs="Arial"/>
+          <w:i/>
+          <w:color w:val="0070C0"/>
+          <w:sz w:val="24"/>
+          <w:szCs w:val="24"/>
           <w:vertAlign w:val="subscript"/>
           <w:lang w:val="en-US"/>
         </w:rPr>
         <w:t>goal</w:t>
       </w:r>
+      <w:proofErr w:type="spellEnd"/>
       <w:r>
         <w:rPr>
           <w:rFonts w:ascii="Arial" w:eastAsiaTheme="minorEastAsia" w:hAnsi="Arial" w:cs="Arial"/>
@@ -11024,8 +11873,9 @@
           <w:szCs w:val="24"/>
           <w:lang w:val="en-US"/>
         </w:rPr>
-        <w:t>γ max</w:t>
-      </w:r>
+        <w:t xml:space="preserve">γ </w:t>
+      </w:r>
+      <w:proofErr w:type="spellStart"/>
       <w:r>
         <w:rPr>
           <w:rFonts w:ascii="Arial" w:eastAsiaTheme="minorEastAsia" w:hAnsi="Arial" w:cs="Arial"/>
@@ -11033,11 +11883,23 @@
           <w:color w:val="0070C0"/>
           <w:sz w:val="24"/>
           <w:szCs w:val="24"/>
+          <w:lang w:val="en-US"/>
+        </w:rPr>
+        <w:t>max</w:t>
+      </w:r>
+      <w:r>
+        <w:rPr>
+          <w:rFonts w:ascii="Arial" w:eastAsiaTheme="minorEastAsia" w:hAnsi="Arial" w:cs="Arial"/>
+          <w:i/>
+          <w:color w:val="0070C0"/>
+          <w:sz w:val="24"/>
+          <w:szCs w:val="24"/>
           <w:vertAlign w:val="subscript"/>
           <w:lang w:val="en-US"/>
         </w:rPr>
         <w:t>a</w:t>
       </w:r>
+      <w:proofErr w:type="spellEnd"/>
       <w:r>
         <w:rPr>
           <w:rFonts w:ascii="Arial" w:eastAsiaTheme="minorEastAsia" w:hAnsi="Arial" w:cs="Arial"/>
@@ -11047,7 +11909,31 @@
           <w:szCs w:val="24"/>
           <w:lang w:val="en-US"/>
         </w:rPr>
-        <w:t xml:space="preserve"> Q(s</w:t>
+        <w:t xml:space="preserve"> </w:t>
+      </w:r>
+      <w:proofErr w:type="gramStart"/>
+      <w:r>
+        <w:rPr>
+          <w:rFonts w:ascii="Arial" w:eastAsiaTheme="minorEastAsia" w:hAnsi="Arial" w:cs="Arial"/>
+          <w:i/>
+          <w:color w:val="0070C0"/>
+          <w:sz w:val="24"/>
+          <w:szCs w:val="24"/>
+          <w:lang w:val="en-US"/>
+        </w:rPr>
+        <w:t>Q(</w:t>
+      </w:r>
+      <w:proofErr w:type="gramEnd"/>
+      <w:r>
+        <w:rPr>
+          <w:rFonts w:ascii="Arial" w:eastAsiaTheme="minorEastAsia" w:hAnsi="Arial" w:cs="Arial"/>
+          <w:i/>
+          <w:color w:val="0070C0"/>
+          <w:sz w:val="24"/>
+          <w:szCs w:val="24"/>
+          <w:lang w:val="en-US"/>
+        </w:rPr>
+        <w:t>s</w:t>
       </w:r>
       <w:r>
         <w:rPr>
@@ -11133,7 +12019,31 @@
           <w:szCs w:val="24"/>
           <w:lang w:val="en-US"/>
         </w:rPr>
-        <w:t xml:space="preserve">Gola state preference: Because only the goal state provide direct reward, the controller leans to drive the system toward </w:t>
+        <w:t xml:space="preserve">Gola state preference: Because only the goal state </w:t>
+      </w:r>
+      <w:proofErr w:type="gramStart"/>
+      <w:r>
+        <w:rPr>
+          <w:rFonts w:ascii="Arial" w:eastAsiaTheme="minorEastAsia" w:hAnsi="Arial" w:cs="Arial"/>
+          <w:iCs/>
+          <w:color w:val="0070C0"/>
+          <w:sz w:val="24"/>
+          <w:szCs w:val="24"/>
+          <w:lang w:val="en-US"/>
+        </w:rPr>
+        <w:t>provide</w:t>
+      </w:r>
+      <w:proofErr w:type="gramEnd"/>
+      <w:r>
+        <w:rPr>
+          <w:rFonts w:ascii="Arial" w:eastAsiaTheme="minorEastAsia" w:hAnsi="Arial" w:cs="Arial"/>
+          <w:iCs/>
+          <w:color w:val="0070C0"/>
+          <w:sz w:val="24"/>
+          <w:szCs w:val="24"/>
+          <w:lang w:val="en-US"/>
+        </w:rPr>
+        <w:t xml:space="preserve"> direct reward, the controller leans to drive the system toward </w:t>
       </w:r>
       <w:r>
         <w:rPr>
@@ -11195,8 +12105,9 @@
           <w:szCs w:val="24"/>
           <w:lang w:val="en-US"/>
         </w:rPr>
-        <w:t>a=a</w:t>
-      </w:r>
+        <w:t>a=</w:t>
+      </w:r>
+      <w:proofErr w:type="spellStart"/>
       <w:r>
         <w:rPr>
           <w:rFonts w:ascii="Arial" w:eastAsiaTheme="minorEastAsia" w:hAnsi="Arial" w:cs="Arial"/>
@@ -11204,11 +12115,23 @@
           <w:color w:val="0070C0"/>
           <w:sz w:val="24"/>
           <w:szCs w:val="24"/>
+          <w:lang w:val="en-US"/>
+        </w:rPr>
+        <w:t>a</w:t>
+      </w:r>
+      <w:r>
+        <w:rPr>
+          <w:rFonts w:ascii="Arial" w:eastAsiaTheme="minorEastAsia" w:hAnsi="Arial" w:cs="Arial"/>
+          <w:i/>
+          <w:color w:val="0070C0"/>
+          <w:sz w:val="24"/>
+          <w:szCs w:val="24"/>
           <w:vertAlign w:val="subscript"/>
           <w:lang w:val="en-US"/>
         </w:rPr>
         <w:t>goal</w:t>
       </w:r>
+      <w:proofErr w:type="spellEnd"/>
       <w:r>
         <w:rPr>
           <w:rFonts w:ascii="Arial" w:eastAsiaTheme="minorEastAsia" w:hAnsi="Arial" w:cs="Arial"/>
@@ -11946,6 +12869,7 @@
         </w:rPr>
         <w:t>T</w:t>
       </w:r>
+      <w:proofErr w:type="gramStart"/>
       <w:r>
         <w:rPr>
           <w:rFonts w:ascii="Arial" w:eastAsiaTheme="minorEastAsia" w:hAnsi="Arial" w:cs="Arial"/>
@@ -11958,6 +12882,7 @@
         </w:rPr>
         <w:t>0,controller</w:t>
       </w:r>
+      <w:proofErr w:type="gramEnd"/>
       <w:r>
         <w:rPr>
           <w:rFonts w:ascii="Arial" w:eastAsiaTheme="minorEastAsia" w:hAnsi="Arial" w:cs="Arial"/>
@@ -12172,16 +13097,29 @@
           <w:lang w:val="en-US"/>
         </w:rPr>
       </w:pPr>
-      <w:r>
-        <w:rPr>
-          <w:rFonts w:ascii="Arial" w:eastAsiaTheme="minorEastAsia" w:hAnsi="Arial" w:cs="Arial"/>
-          <w:iCs/>
-          <w:color w:val="0070C0"/>
-          <w:sz w:val="24"/>
-          <w:szCs w:val="24"/>
-          <w:lang w:val="en-US"/>
-        </w:rPr>
-        <w:t>Undercompensation (T</w:t>
+      <w:proofErr w:type="spellStart"/>
+      <w:r>
+        <w:rPr>
+          <w:rFonts w:ascii="Arial" w:eastAsiaTheme="minorEastAsia" w:hAnsi="Arial" w:cs="Arial"/>
+          <w:iCs/>
+          <w:color w:val="0070C0"/>
+          <w:sz w:val="24"/>
+          <w:szCs w:val="24"/>
+          <w:lang w:val="en-US"/>
+        </w:rPr>
+        <w:t>Undercompensation</w:t>
+      </w:r>
+      <w:proofErr w:type="spellEnd"/>
+      <w:r>
+        <w:rPr>
+          <w:rFonts w:ascii="Arial" w:eastAsiaTheme="minorEastAsia" w:hAnsi="Arial" w:cs="Arial"/>
+          <w:iCs/>
+          <w:color w:val="0070C0"/>
+          <w:sz w:val="24"/>
+          <w:szCs w:val="24"/>
+          <w:lang w:val="en-US"/>
+        </w:rPr>
+        <w:t xml:space="preserve"> (T</w:t>
       </w:r>
       <w:r>
         <w:rPr>
@@ -13705,14 +14643,25 @@
           <w:lang w:val="en-US"/>
         </w:rPr>
       </w:pPr>
-      <w:r>
-        <w:rPr>
-          <w:rFonts w:ascii="Arial" w:eastAsiaTheme="minorEastAsia" w:hAnsi="Arial" w:cs="Arial"/>
-          <w:sz w:val="24"/>
-          <w:szCs w:val="24"/>
-          <w:lang w:val="en-US"/>
-        </w:rPr>
-        <w:t>Udercompensation:  T</w:t>
+      <w:proofErr w:type="spellStart"/>
+      <w:r>
+        <w:rPr>
+          <w:rFonts w:ascii="Arial" w:eastAsiaTheme="minorEastAsia" w:hAnsi="Arial" w:cs="Arial"/>
+          <w:sz w:val="24"/>
+          <w:szCs w:val="24"/>
+          <w:lang w:val="en-US"/>
+        </w:rPr>
+        <w:t>Udercompensation</w:t>
+      </w:r>
+      <w:proofErr w:type="spellEnd"/>
+      <w:r>
+        <w:rPr>
+          <w:rFonts w:ascii="Arial" w:eastAsiaTheme="minorEastAsia" w:hAnsi="Arial" w:cs="Arial"/>
+          <w:sz w:val="24"/>
+          <w:szCs w:val="24"/>
+          <w:lang w:val="en-US"/>
+        </w:rPr>
+        <w:t>:  T</w:t>
       </w:r>
       <w:r>
         <w:rPr>
@@ -14286,6 +15235,7 @@
                 <w14:ligatures w14:val="none"/>
               </w:rPr>
             </w:pPr>
+            <w:proofErr w:type="spellStart"/>
             <w:r>
               <w:rPr>
                 <w:rFonts w:ascii="Aptos Narrow" w:eastAsia="Times New Roman" w:hAnsi="Aptos Narrow" w:cs="Times New Roman"/>
@@ -14307,6 +15257,7 @@
               </w:rPr>
               <w:t>e</w:t>
             </w:r>
+            <w:proofErr w:type="spellEnd"/>
           </w:p>
         </w:tc>
         <w:tc>
@@ -15234,7 +16185,18 @@
                 <w:lang w:val="en-US" w:eastAsia="pl-PL"/>
                 <w14:ligatures w14:val="none"/>
               </w:rPr>
-              <w:t>, U</w:t>
+              <w:t xml:space="preserve">, </w:t>
+            </w:r>
+            <w:proofErr w:type="spellStart"/>
+            <w:r>
+              <w:rPr>
+                <w:rFonts w:ascii="Aptos Narrow" w:eastAsia="Times New Roman" w:hAnsi="Aptos Narrow" w:cs="Times New Roman"/>
+                <w:color w:val="000000"/>
+                <w:kern w:val="0"/>
+                <w:lang w:val="en-US" w:eastAsia="pl-PL"/>
+                <w14:ligatures w14:val="none"/>
+              </w:rPr>
+              <w:t>U</w:t>
             </w:r>
             <w:r>
               <w:rPr>
@@ -15247,6 +16209,7 @@
               </w:rPr>
               <w:t>max</w:t>
             </w:r>
+            <w:proofErr w:type="spellEnd"/>
             <w:r>
               <w:rPr>
                 <w:rFonts w:ascii="Aptos Narrow" w:eastAsia="Times New Roman" w:hAnsi="Aptos Narrow" w:cs="Times New Roman"/>

</xml_diff>